<commit_message>
MCA final report added
</commit_message>
<xml_diff>
--- a/report/Final MCA report/final report 2013.docx
+++ b/report/Final MCA report/final report 2013.docx
@@ -316,17 +316,7 @@
     </w:p>
     <w:p>
       <w:pPr>
-        <w:pStyle w:val="BodyText"/>
-        <w:numPr>
-          <w:ilvl w:val="0"/>
-          <w:numId w:val="1"/>
-        </w:numPr>
-        <w:tabs>
-          <w:tab w:val="clear" w:pos="360"/>
-          <w:tab w:val="num" w:pos="1080"/>
-        </w:tabs>
-        <w:ind w:left="1080"/>
-        <w:jc w:val="both"/>
+        <w:pStyle w:val="Heading1"/>
       </w:pPr>
       <w:r>
         <w:lastRenderedPageBreak/>
@@ -335,9 +325,7 @@
     </w:p>
     <w:p>
       <w:pPr>
-        <w:pStyle w:val="BodyText"/>
-        <w:ind w:left="1080"/>
-        <w:jc w:val="both"/>
+        <w:pStyle w:val="Heading1"/>
       </w:pPr>
     </w:p>
     <w:p>
@@ -449,17 +437,7 @@
     </w:p>
     <w:p>
       <w:pPr>
-        <w:pStyle w:val="BodyText"/>
-        <w:numPr>
-          <w:ilvl w:val="0"/>
-          <w:numId w:val="1"/>
-        </w:numPr>
-        <w:tabs>
-          <w:tab w:val="clear" w:pos="360"/>
-          <w:tab w:val="num" w:pos="1080"/>
-        </w:tabs>
-        <w:ind w:left="1080"/>
-        <w:jc w:val="both"/>
+        <w:pStyle w:val="Heading1"/>
       </w:pPr>
       <w:r>
         <w:t>Objectives</w:t>
@@ -1250,17 +1228,7 @@
     </w:p>
     <w:p>
       <w:pPr>
-        <w:pStyle w:val="BodyText"/>
-        <w:numPr>
-          <w:ilvl w:val="0"/>
-          <w:numId w:val="1"/>
-        </w:numPr>
-        <w:tabs>
-          <w:tab w:val="clear" w:pos="360"/>
-          <w:tab w:val="num" w:pos="1080"/>
-        </w:tabs>
-        <w:ind w:left="1080" w:firstLine="0"/>
-        <w:jc w:val="both"/>
+        <w:pStyle w:val="Heading1"/>
       </w:pPr>
       <w:r>
         <w:t>Project Planning &amp; Scheduling:</w:t>
@@ -1295,7 +1263,7 @@
       <w:r>
         <w:rPr>
           <w:noProof/>
-          <w:lang w:eastAsia="en-IN" w:bidi="bn-IN"/>
+          <w:lang w:val="en-US"/>
         </w:rPr>
         <w:drawing>
           <wp:inline distT="0" distB="0" distL="0" distR="0">
@@ -1316,7 +1284,7 @@
                     <a:blip r:embed="rId5" cstate="print">
                       <a:extLst>
                         <a:ext uri="{28A0092B-C50C-407E-A947-70E740481C1C}">
-                          <a14:useLocalDpi xmlns:a14="http://schemas.microsoft.com/office/drawing/2010/main" xmlns:wps="http://schemas.microsoft.com/office/word/2010/wordprocessingShape" xmlns:wpi="http://schemas.microsoft.com/office/word/2010/wordprocessingInk" xmlns:wpg="http://schemas.microsoft.com/office/word/2010/wordprocessingGroup" xmlns:w14="http://schemas.microsoft.com/office/word/2010/wordml" xmlns:w="http://schemas.openxmlformats.org/wordprocessingml/2006/main" xmlns:w10="urn:schemas-microsoft-com:office:word" xmlns:wp14="http://schemas.microsoft.com/office/word/2010/wordprocessingDrawing" xmlns:v="urn:schemas-microsoft-com:vml" xmlns:o="urn:schemas-microsoft-com:office:office" xmlns:mc="http://schemas.openxmlformats.org/markup-compatibility/2006" xmlns:wpc="http://schemas.microsoft.com/office/word/2010/wordprocessingCanvas" xmlns="" val="0"/>
+                          <a14:useLocalDpi xmlns="" xmlns:wpc="http://schemas.microsoft.com/office/word/2010/wordprocessingCanvas" xmlns:mc="http://schemas.openxmlformats.org/markup-compatibility/2006" xmlns:o="urn:schemas-microsoft-com:office:office" xmlns:v="urn:schemas-microsoft-com:vml" xmlns:wp14="http://schemas.microsoft.com/office/word/2010/wordprocessingDrawing" xmlns:w10="urn:schemas-microsoft-com:office:word" xmlns:w="http://schemas.openxmlformats.org/wordprocessingml/2006/main" xmlns:w14="http://schemas.microsoft.com/office/word/2010/wordml" xmlns:wpg="http://schemas.microsoft.com/office/word/2010/wordprocessingGroup" xmlns:wpi="http://schemas.microsoft.com/office/word/2010/wordprocessingInk" xmlns:wps="http://schemas.microsoft.com/office/word/2010/wordprocessingShape" xmlns:a14="http://schemas.microsoft.com/office/drawing/2010/main" val="0"/>
                         </a:ext>
                       </a:extLst>
                     </a:blip>
@@ -1357,7 +1325,7 @@
       <w:r>
         <w:rPr>
           <w:noProof/>
-          <w:lang w:eastAsia="en-IN" w:bidi="bn-IN"/>
+          <w:lang w:val="en-US"/>
         </w:rPr>
         <w:lastRenderedPageBreak/>
         <w:drawing>
@@ -1379,7 +1347,7 @@
                     <a:blip r:embed="rId6" cstate="print">
                       <a:extLst>
                         <a:ext uri="{28A0092B-C50C-407E-A947-70E740481C1C}">
-                          <a14:useLocalDpi xmlns:a14="http://schemas.microsoft.com/office/drawing/2010/main" xmlns:wps="http://schemas.microsoft.com/office/word/2010/wordprocessingShape" xmlns:wpi="http://schemas.microsoft.com/office/word/2010/wordprocessingInk" xmlns:wpg="http://schemas.microsoft.com/office/word/2010/wordprocessingGroup" xmlns:w14="http://schemas.microsoft.com/office/word/2010/wordml" xmlns:w="http://schemas.openxmlformats.org/wordprocessingml/2006/main" xmlns:w10="urn:schemas-microsoft-com:office:word" xmlns:wp14="http://schemas.microsoft.com/office/word/2010/wordprocessingDrawing" xmlns:v="urn:schemas-microsoft-com:vml" xmlns:o="urn:schemas-microsoft-com:office:office" xmlns:mc="http://schemas.openxmlformats.org/markup-compatibility/2006" xmlns:wpc="http://schemas.microsoft.com/office/word/2010/wordprocessingCanvas" xmlns="" val="0"/>
+                          <a14:useLocalDpi xmlns="" xmlns:wpc="http://schemas.microsoft.com/office/word/2010/wordprocessingCanvas" xmlns:mc="http://schemas.openxmlformats.org/markup-compatibility/2006" xmlns:o="urn:schemas-microsoft-com:office:office" xmlns:v="urn:schemas-microsoft-com:vml" xmlns:wp14="http://schemas.microsoft.com/office/word/2010/wordprocessingDrawing" xmlns:w10="urn:schemas-microsoft-com:office:word" xmlns:w="http://schemas.openxmlformats.org/wordprocessingml/2006/main" xmlns:w14="http://schemas.microsoft.com/office/word/2010/wordml" xmlns:wpg="http://schemas.microsoft.com/office/word/2010/wordprocessingGroup" xmlns:wpi="http://schemas.microsoft.com/office/word/2010/wordprocessingInk" xmlns:wps="http://schemas.microsoft.com/office/word/2010/wordprocessingShape" xmlns:a14="http://schemas.microsoft.com/office/drawing/2010/main" val="0"/>
                         </a:ext>
                       </a:extLst>
                     </a:blip>
@@ -1420,7 +1388,7 @@
       <w:r>
         <w:rPr>
           <w:noProof/>
-          <w:lang w:eastAsia="en-IN" w:bidi="bn-IN"/>
+          <w:lang w:val="en-US"/>
         </w:rPr>
         <w:lastRenderedPageBreak/>
         <w:drawing>
@@ -1442,7 +1410,7 @@
                     <a:blip r:embed="rId7" cstate="print">
                       <a:extLst>
                         <a:ext uri="{28A0092B-C50C-407E-A947-70E740481C1C}">
-                          <a14:useLocalDpi xmlns:a14="http://schemas.microsoft.com/office/drawing/2010/main" xmlns:wps="http://schemas.microsoft.com/office/word/2010/wordprocessingShape" xmlns:wpi="http://schemas.microsoft.com/office/word/2010/wordprocessingInk" xmlns:wpg="http://schemas.microsoft.com/office/word/2010/wordprocessingGroup" xmlns:w14="http://schemas.microsoft.com/office/word/2010/wordml" xmlns:w="http://schemas.openxmlformats.org/wordprocessingml/2006/main" xmlns:w10="urn:schemas-microsoft-com:office:word" xmlns:wp14="http://schemas.microsoft.com/office/word/2010/wordprocessingDrawing" xmlns:v="urn:schemas-microsoft-com:vml" xmlns:o="urn:schemas-microsoft-com:office:office" xmlns:mc="http://schemas.openxmlformats.org/markup-compatibility/2006" xmlns:wpc="http://schemas.microsoft.com/office/word/2010/wordprocessingCanvas" xmlns="" val="0"/>
+                          <a14:useLocalDpi xmlns="" xmlns:wpc="http://schemas.microsoft.com/office/word/2010/wordprocessingCanvas" xmlns:mc="http://schemas.openxmlformats.org/markup-compatibility/2006" xmlns:o="urn:schemas-microsoft-com:office:office" xmlns:v="urn:schemas-microsoft-com:vml" xmlns:wp14="http://schemas.microsoft.com/office/word/2010/wordprocessingDrawing" xmlns:w10="urn:schemas-microsoft-com:office:word" xmlns:w="http://schemas.openxmlformats.org/wordprocessingml/2006/main" xmlns:w14="http://schemas.microsoft.com/office/word/2010/wordml" xmlns:wpg="http://schemas.microsoft.com/office/word/2010/wordprocessingGroup" xmlns:wpi="http://schemas.microsoft.com/office/word/2010/wordprocessingInk" xmlns:wps="http://schemas.microsoft.com/office/word/2010/wordprocessingShape" xmlns:a14="http://schemas.microsoft.com/office/drawing/2010/main" val="0"/>
                         </a:ext>
                       </a:extLst>
                     </a:blip>

</xml_diff>